<commit_message>
Aggiornamento Transfer Learning di PyTorch avanzato
</commit_message>
<xml_diff>
--- a/PyTorch Advanced/06 Transfer Learning/Transfer learning notes.docx
+++ b/PyTorch Advanced/06 Transfer Learning/Transfer learning notes.docx
@@ -45,25 +45,7 @@
           <w:sz w:val="40"/>
           <w:szCs w:val="40"/>
         </w:rPr>
-        <w:t>8</w:t>
-      </w:r>
-      <w:r>
-        <w:rPr>
-          <w:b/>
-          <w:bCs/>
-          <w:sz w:val="40"/>
-          <w:szCs w:val="40"/>
-        </w:rPr>
-        <w:t xml:space="preserve">. </w:t>
-      </w:r>
-      <w:r>
-        <w:rPr>
-          <w:b/>
-          <w:bCs/>
-          <w:sz w:val="40"/>
-          <w:szCs w:val="40"/>
-        </w:rPr>
-        <w:t>Transfer Learning</w:t>
+        <w:t>8. Transfer Learning</w:t>
       </w:r>
     </w:p>
     <w:p>
@@ -789,10 +771,8 @@
       </w:pPr>
       <w:r>
         <w:rPr>
-          <w:b/>
-          <w:bCs/>
-          <w:sz w:val="28"/>
-          <w:szCs w:val="28"/>
+          <w:b w:val="false"/>
+          <w:bCs w:val="false"/>
         </w:rPr>
       </w:r>
     </w:p>
@@ -852,44 +832,24 @@
           <w:sz w:val="28"/>
           <w:szCs w:val="28"/>
         </w:rPr>
-        <w:t xml:space="preserve">it learns patterns/weights/parameters, and we </w:t>
-      </w:r>
-      <w:r>
-        <w:rPr>
-          <w:b w:val="false"/>
-          <w:bCs w:val="false"/>
-          <w:sz w:val="28"/>
-          <w:szCs w:val="28"/>
-        </w:rPr>
-        <w:t>adjust</w:t>
-      </w:r>
-      <w:r>
-        <w:rPr>
-          <w:b w:val="false"/>
-          <w:bCs w:val="false"/>
-          <w:sz w:val="28"/>
-          <w:szCs w:val="28"/>
-        </w:rPr>
-        <w:t xml:space="preserve"> it for our own use cases.</w:t>
-      </w:r>
-    </w:p>
-    <w:p>
-      <w:pPr>
-        <w:pStyle w:val="Normal"/>
-        <w:bidi w:val="0"/>
-        <w:jc w:val="left"/>
-        <w:rPr>
-          <w:b w:val="false"/>
-          <w:b w:val="false"/>
-          <w:bCs w:val="false"/>
-        </w:rPr>
-      </w:pPr>
-      <w:r>
-        <w:rPr>
-          <w:b/>
-          <w:bCs/>
-          <w:sz w:val="28"/>
-          <w:szCs w:val="28"/>
+        <w:t>it learns patterns/weights/parameters, and we adjust it for our own use cases.</w:t>
+      </w:r>
+    </w:p>
+    <w:p>
+      <w:pPr>
+        <w:pStyle w:val="Normal"/>
+        <w:bidi w:val="0"/>
+        <w:jc w:val="left"/>
+        <w:rPr>
+          <w:b w:val="false"/>
+          <w:b w:val="false"/>
+          <w:bCs w:val="false"/>
+        </w:rPr>
+      </w:pPr>
+      <w:r>
+        <w:rPr>
+          <w:b w:val="false"/>
+          <w:bCs w:val="false"/>
         </w:rPr>
       </w:r>
     </w:p>
@@ -995,36 +955,26 @@
           <w:sz w:val="28"/>
           <w:szCs w:val="28"/>
         </w:rPr>
-        <w:t xml:space="preserve"> </w:t>
-      </w:r>
-      <w:r>
-        <w:rPr>
-          <w:b w:val="false"/>
-          <w:bCs w:val="false"/>
-          <w:sz w:val="28"/>
-          <w:szCs w:val="28"/>
-        </w:rPr>
-        <w:t>on similar data to our own (often ends in great results with less data)</w:t>
-      </w:r>
-    </w:p>
-    <w:p>
-      <w:pPr>
-        <w:pStyle w:val="Normal"/>
-        <w:bidi w:val="0"/>
-        <w:jc w:val="left"/>
-        <w:rPr>
-          <w:b w:val="false"/>
-          <w:b w:val="false"/>
-          <w:bCs w:val="false"/>
-          <w:sz w:val="28"/>
-        </w:rPr>
-      </w:pPr>
-      <w:r>
-        <w:rPr>
-          <w:b/>
-          <w:bCs/>
-          <w:sz w:val="28"/>
-          <w:szCs w:val="28"/>
+        <w:t xml:space="preserve"> on similar data to our own (often ends in great results with less data)</w:t>
+      </w:r>
+    </w:p>
+    <w:p>
+      <w:pPr>
+        <w:pStyle w:val="Normal"/>
+        <w:bidi w:val="0"/>
+        <w:jc w:val="left"/>
+        <w:rPr>
+          <w:b w:val="false"/>
+          <w:b w:val="false"/>
+          <w:bCs w:val="false"/>
+          <w:sz w:val="28"/>
+        </w:rPr>
+      </w:pPr>
+      <w:r>
+        <w:rPr>
+          <w:b w:val="false"/>
+          <w:bCs w:val="false"/>
+          <w:sz w:val="28"/>
         </w:rPr>
       </w:r>
     </w:p>
@@ -1088,10 +1038,9 @@
       </w:pPr>
       <w:r>
         <w:rPr>
-          <w:b/>
-          <w:bCs/>
-          <w:sz w:val="28"/>
-          <w:szCs w:val="28"/>
+          <w:b w:val="false"/>
+          <w:bCs w:val="false"/>
+          <w:sz w:val="28"/>
         </w:rPr>
       </w:r>
     </w:p>
@@ -1138,45 +1087,26 @@
           <w:sz w:val="28"/>
           <w:szCs w:val="28"/>
         </w:rPr>
-        <w:t xml:space="preserve">Even if the downstream data of interest </w:t>
-      </w:r>
-      <w:r>
-        <w:rPr>
-          <w:b w:val="false"/>
-          <w:bCs w:val="false"/>
-          <w:sz w:val="28"/>
-          <w:szCs w:val="28"/>
-        </w:rPr>
-        <w:t>(our custom data)</w:t>
-      </w:r>
-      <w:r>
-        <w:rPr>
-          <w:b w:val="false"/>
-          <w:bCs w:val="false"/>
-          <w:sz w:val="28"/>
-          <w:szCs w:val="28"/>
-        </w:rPr>
-        <w:t xml:space="preserve"> appears to only be weakly related to the data used for pre-training, transfer learning remains the best available option.</w:t>
-      </w:r>
-    </w:p>
-    <w:p>
-      <w:pPr>
-        <w:pStyle w:val="Normal"/>
-        <w:bidi w:val="0"/>
-        <w:jc w:val="left"/>
-        <w:rPr>
-          <w:b w:val="false"/>
-          <w:b w:val="false"/>
-          <w:bCs w:val="false"/>
-          <w:sz w:val="28"/>
-        </w:rPr>
-      </w:pPr>
-      <w:r>
-        <w:rPr>
-          <w:b/>
-          <w:bCs/>
-          <w:sz w:val="28"/>
-          <w:szCs w:val="28"/>
+        <w:t>Even if the downstream data of interest (our custom data) appears to only be weakly related to the data used for pre-training, transfer learning remains the best available option.</w:t>
+      </w:r>
+    </w:p>
+    <w:p>
+      <w:pPr>
+        <w:pStyle w:val="Normal"/>
+        <w:bidi w:val="0"/>
+        <w:jc w:val="left"/>
+        <w:rPr>
+          <w:b w:val="false"/>
+          <w:b w:val="false"/>
+          <w:bCs w:val="false"/>
+          <w:sz w:val="28"/>
+        </w:rPr>
+      </w:pPr>
+      <w:r>
+        <w:rPr>
+          <w:b w:val="false"/>
+          <w:bCs w:val="false"/>
+          <w:sz w:val="28"/>
         </w:rPr>
       </w:r>
     </w:p>
@@ -1226,10 +1156,9 @@
       </w:pPr>
       <w:r>
         <w:rPr>
-          <w:b/>
-          <w:bCs/>
-          <w:sz w:val="28"/>
-          <w:szCs w:val="28"/>
+          <w:b w:val="false"/>
+          <w:bCs w:val="false"/>
+          <w:sz w:val="28"/>
         </w:rPr>
       </w:r>
     </w:p>
@@ -1355,82 +1284,38 @@
           <w:szCs w:val="28"/>
         </w:rPr>
       </w:pPr>
-      <w:r>
-        <w:rPr>
-          <w:b w:val="false"/>
-          <w:bCs w:val="false"/>
-          <w:sz w:val="28"/>
-          <w:szCs w:val="28"/>
-        </w:rPr>
-        <w:t xml:space="preserve">-  PyTorch domains libraries (torchvision, torchtext, </w:t>
-      </w:r>
-      <w:r>
-        <w:rPr>
-          <w:b w:val="false"/>
-          <w:bCs w:val="false"/>
-          <w:sz w:val="28"/>
-          <w:szCs w:val="28"/>
-        </w:rPr>
-        <w:t>torch</w:t>
-      </w:r>
-      <w:r>
-        <w:rPr>
-          <w:b w:val="false"/>
-          <w:bCs w:val="false"/>
-          <w:sz w:val="28"/>
-          <w:szCs w:val="28"/>
-        </w:rPr>
-        <w:t xml:space="preserve">audio, </w:t>
-      </w:r>
-      <w:r>
-        <w:rPr>
-          <w:b w:val="false"/>
-          <w:bCs w:val="false"/>
-          <w:sz w:val="28"/>
-          <w:szCs w:val="28"/>
-        </w:rPr>
-        <w:t>torch</w:t>
-      </w:r>
-      <w:r>
-        <w:rPr>
-          <w:b w:val="false"/>
-          <w:bCs w:val="false"/>
-          <w:sz w:val="28"/>
-          <w:szCs w:val="28"/>
-        </w:rPr>
-        <w:t>rec)</w:t>
-      </w:r>
-    </w:p>
-    <w:p>
-      <w:pPr>
-        <w:pStyle w:val="Normal"/>
-        <w:bidi w:val="0"/>
-        <w:jc w:val="left"/>
-        <w:rPr>
-          <w:b w:val="false"/>
-          <w:b w:val="false"/>
-          <w:bCs w:val="false"/>
-          <w:sz w:val="28"/>
-          <w:szCs w:val="28"/>
-        </w:rPr>
-      </w:pPr>
-      <w:r>
-        <w:rPr>
-          <w:b w:val="false"/>
-          <w:bCs w:val="false"/>
-          <w:sz w:val="28"/>
-          <w:szCs w:val="28"/>
-        </w:rPr>
-        <w:t xml:space="preserve">-  </w:t>
-      </w:r>
-      <w:r>
-        <w:rPr>
-          <w:b w:val="false"/>
-          <w:bCs w:val="false"/>
-          <w:sz w:val="28"/>
-          <w:szCs w:val="28"/>
-        </w:rPr>
-        <w:t>Torch image models (</w:t>
+      <w:bookmarkStart w:id="0" w:name="__DdeLink__69_314243501"/>
+      <w:r>
+        <w:rPr>
+          <w:b w:val="false"/>
+          <w:bCs w:val="false"/>
+          <w:sz w:val="28"/>
+          <w:szCs w:val="28"/>
+        </w:rPr>
+        <w:t>-  PyTorch domains libraries (torchvision, torchtext, torchaudio, torchrec)</w:t>
+      </w:r>
+    </w:p>
+    <w:p>
+      <w:pPr>
+        <w:pStyle w:val="Normal"/>
+        <w:bidi w:val="0"/>
+        <w:jc w:val="left"/>
+        <w:rPr>
+          <w:b w:val="false"/>
+          <w:b w:val="false"/>
+          <w:bCs w:val="false"/>
+          <w:sz w:val="28"/>
+          <w:szCs w:val="28"/>
+        </w:rPr>
+      </w:pPr>
+      <w:r>
+        <w:rPr>
+          <w:b w:val="false"/>
+          <w:bCs w:val="false"/>
+          <w:sz w:val="28"/>
+          <w:szCs w:val="28"/>
+        </w:rPr>
+        <w:t>-  Torch image models (</w:t>
       </w:r>
       <w:r>
         <w:rPr>
@@ -1473,48 +1358,41 @@
           <w:sz w:val="28"/>
           <w:szCs w:val="28"/>
         </w:rPr>
-        <w:t xml:space="preserve">-  </w:t>
-      </w:r>
-      <w:r>
-        <w:rPr>
-          <w:b w:val="false"/>
-          <w:bCs w:val="false"/>
-          <w:sz w:val="28"/>
-          <w:szCs w:val="28"/>
-        </w:rPr>
-        <w:t>HuggingFace Hub</w:t>
-      </w:r>
-    </w:p>
-    <w:p>
-      <w:pPr>
-        <w:pStyle w:val="Normal"/>
-        <w:bidi w:val="0"/>
-        <w:jc w:val="left"/>
-        <w:rPr>
-          <w:b w:val="false"/>
-          <w:b w:val="false"/>
-          <w:bCs w:val="false"/>
-          <w:sz w:val="28"/>
-          <w:szCs w:val="28"/>
-        </w:rPr>
-      </w:pPr>
-      <w:r>
-        <w:rPr>
-          <w:b w:val="false"/>
-          <w:bCs w:val="false"/>
-          <w:sz w:val="28"/>
-          <w:szCs w:val="28"/>
-        </w:rPr>
-        <w:t xml:space="preserve">-  </w:t>
-      </w:r>
-      <w:r>
-        <w:rPr>
-          <w:b w:val="false"/>
-          <w:bCs w:val="false"/>
-          <w:sz w:val="28"/>
-          <w:szCs w:val="28"/>
-        </w:rPr>
-        <w:t>Paperswithcode SOTA (State-Of-The-Art, the best performing type of research)</w:t>
+        <w:t>-  HuggingFace Hub</w:t>
+      </w:r>
+    </w:p>
+    <w:p>
+      <w:pPr>
+        <w:pStyle w:val="Normal"/>
+        <w:bidi w:val="0"/>
+        <w:jc w:val="left"/>
+        <w:rPr>
+          <w:b w:val="false"/>
+          <w:b w:val="false"/>
+          <w:bCs w:val="false"/>
+          <w:sz w:val="28"/>
+          <w:szCs w:val="28"/>
+        </w:rPr>
+      </w:pPr>
+      <w:bookmarkStart w:id="1" w:name="__DdeLink__69_314243501"/>
+      <w:r>
+        <w:rPr>
+          <w:b w:val="false"/>
+          <w:bCs w:val="false"/>
+          <w:sz w:val="28"/>
+          <w:szCs w:val="28"/>
+        </w:rPr>
+        <w:t>-  Paperswithcode SOTA</w:t>
+      </w:r>
+      <w:bookmarkEnd w:id="1"/>
+      <w:r>
+        <w:rPr>
+          <w:b w:val="false"/>
+          <w:bCs w:val="false"/>
+          <w:sz w:val="28"/>
+          <w:szCs w:val="28"/>
+        </w:rPr>
+        <w:t xml:space="preserve"> (State-Of-The-Art, the best performing type of research)</w:t>
       </w:r>
     </w:p>
     <w:p>
@@ -1783,6 +1661,7 @@
       <w:pgNumType w:fmt="decimal"/>
       <w:formProt w:val="false"/>
       <w:textDirection w:val="lrTb"/>
+      <w:docGrid w:type="default" w:linePitch="100" w:charSpace="0"/>
     </w:sectPr>
   </w:body>
 </w:document>
@@ -1802,7 +1681,6 @@
     </w:rPrDefault>
     <w:pPrDefault>
       <w:pPr>
-        <w:widowControl/>
         <w:suppressAutoHyphens w:val="true"/>
       </w:pPr>
     </w:pPrDefault>
@@ -1812,7 +1690,10 @@
     <w:qFormat/>
     <w:pPr>
       <w:widowControl/>
+      <w:suppressAutoHyphens w:val="true"/>
       <w:bidi w:val="0"/>
+      <w:spacing w:before="0" w:after="0"/>
+      <w:jc w:val="left"/>
     </w:pPr>
     <w:rPr>
       <w:rFonts w:ascii="Liberation Serif" w:hAnsi="Liberation Serif" w:eastAsia="Noto Serif CJK SC" w:cs="Lohit Devanagari"/>

</xml_diff>